<commit_message>
TOCA A ACABAR TA QUASE MININOS
</commit_message>
<xml_diff>
--- a/Relatório Bases de Dados.docx
+++ b/Relatório Bases de Dados.docx
@@ -473,7 +473,91 @@
           <w:sz w:val="24"/>
           <w:szCs w:val="24"/>
         </w:rPr>
-        <w:t>O tema escolhido pelo nosso grupo a estrutura da empresa Comboios de Portugal (CP). Optamos por escolher este tema principalmente por variadas razões. A primeira razão, e talvez a mais importante, o fato de esta mesma empresa ter uma estrutura bastante complexa, com vários campos passiveis de ser explorados, entre os quais os diferentes tipos de comboios, que conduzem a uma subdivisão dos serviços da empresa (Mercadorias e Passageiros), os diferentes tipos de clientes relativos aos diferentes serviços acima referidos e ainda todos os elementos restantes. Todos estes fatores juntos fazem com que a estrutura tenha um grau de dificuldade aceitável e adequado.</w:t>
+        <w:t>O tema escolhido pelo nosso grupo a estrutura da empresa Comboios de Portugal (CP).</w:t>
+      </w:r>
+      <w:r>
+        <w:rPr>
+          <w:sz w:val="24"/>
+          <w:szCs w:val="24"/>
+        </w:rPr>
+        <w:t xml:space="preserve"> Optamos por escolher este tema </w:t>
+      </w:r>
+      <w:r>
+        <w:rPr>
+          <w:sz w:val="24"/>
+          <w:szCs w:val="24"/>
+        </w:rPr>
+        <w:t xml:space="preserve">por variadas razões. A primeira razão, e talvez a mais importante, </w:t>
+      </w:r>
+      <w:r>
+        <w:rPr>
+          <w:sz w:val="24"/>
+          <w:szCs w:val="24"/>
+        </w:rPr>
+        <w:t xml:space="preserve">é </w:t>
+      </w:r>
+      <w:r>
+        <w:rPr>
+          <w:sz w:val="24"/>
+          <w:szCs w:val="24"/>
+        </w:rPr>
+        <w:t xml:space="preserve">o </w:t>
+      </w:r>
+      <w:r>
+        <w:rPr>
+          <w:sz w:val="24"/>
+          <w:szCs w:val="24"/>
+        </w:rPr>
+        <w:t>facto</w:t>
+      </w:r>
+      <w:r>
+        <w:rPr>
+          <w:sz w:val="24"/>
+          <w:szCs w:val="24"/>
+        </w:rPr>
+        <w:t xml:space="preserve"> de esta mesma empresa ter uma estrutura bastante complexa, com vários campos passiveis de ser explorados, </w:t>
+      </w:r>
+      <w:r>
+        <w:rPr>
+          <w:sz w:val="24"/>
+          <w:szCs w:val="24"/>
+        </w:rPr>
+        <w:t xml:space="preserve">tais como </w:t>
+      </w:r>
+      <w:r>
+        <w:rPr>
+          <w:sz w:val="24"/>
+          <w:szCs w:val="24"/>
+        </w:rPr>
+        <w:t>os diferentes tipos de comboios, que conduzem a uma subdivisão dos serviços da empr</w:t>
+      </w:r>
+      <w:r>
+        <w:rPr>
+          <w:sz w:val="24"/>
+          <w:szCs w:val="24"/>
+        </w:rPr>
+        <w:t>esa (Mercadorias e Passageiros), os variados</w:t>
+      </w:r>
+      <w:r>
+        <w:rPr>
+          <w:sz w:val="24"/>
+          <w:szCs w:val="24"/>
+        </w:rPr>
+        <w:t xml:space="preserve"> tipos de clientes relativos aos diferentes serviços referidos </w:t>
+      </w:r>
+      <w:r>
+        <w:rPr>
+          <w:sz w:val="24"/>
+          <w:szCs w:val="24"/>
+        </w:rPr>
+        <w:t>anteriormente e todos os restantes elementos</w:t>
+      </w:r>
+      <w:r>
+        <w:rPr>
+          <w:sz w:val="24"/>
+          <w:szCs w:val="24"/>
+        </w:rPr>
+        <w:t>. Todos estes fatores juntos fazem com que a estrutura tenha um grau de dificuldade aceitável e adequado.</w:t>
       </w:r>
     </w:p>
     <w:p>
@@ -491,21 +575,49 @@
           <w:sz w:val="24"/>
           <w:szCs w:val="24"/>
         </w:rPr>
-        <w:t xml:space="preserve">A outra razão que nos levou a escolher este tema foi o facto de os três membros do grupo utilizarem diariamente este meio de transporte, o que faz com que a integração no assunto seja considerável. Por esta razão tornou-se mais fácil interligar as diferentes classes e saber que atributos utilizar em cada uma delas. Escolhendo este tema sentimos também que seria mais fácil de acrescentar dados relevantes </w:t>
+        <w:t>Uma</w:t>
       </w:r>
       <w:r>
         <w:rPr>
           <w:sz w:val="24"/>
           <w:szCs w:val="24"/>
         </w:rPr>
-        <w:t>e ú</w:t>
+        <w:t xml:space="preserve"> outra razão que nos levou a escolher este tema foi o facto de os três membros do grupo utilizarem diariamente este meio de transporte,</w:t>
       </w:r>
       <w:r>
         <w:rPr>
           <w:sz w:val="24"/>
           <w:szCs w:val="24"/>
         </w:rPr>
-        <w:t>teis devido à familiaridade como o tema como já foi referido.</w:t>
+        <w:t xml:space="preserve"> o que só por si cria conhecimento e interesse pelo tema</w:t>
+      </w:r>
+      <w:r>
+        <w:rPr>
+          <w:sz w:val="24"/>
+          <w:szCs w:val="24"/>
+        </w:rPr>
+        <w:t xml:space="preserve">. Por esta razão tornou-se mais fácil interligar as diferentes classes e saber que atributos utilizar em cada uma delas. Escolhendo este tema sentimos também que seria mais fácil de acrescentar dados relevantes </w:t>
+      </w:r>
+      <w:r>
+        <w:rPr>
+          <w:sz w:val="24"/>
+          <w:szCs w:val="24"/>
+        </w:rPr>
+        <w:t>e ú</w:t>
+      </w:r>
+      <w:r>
+        <w:rPr>
+          <w:sz w:val="24"/>
+          <w:szCs w:val="24"/>
+        </w:rPr>
+        <w:t>teis devido à familiaridade com</w:t>
+      </w:r>
+      <w:r>
+        <w:rPr>
+          <w:sz w:val="24"/>
+          <w:szCs w:val="24"/>
+        </w:rPr>
+        <w:t xml:space="preserve"> o tema como já foi referido.</w:t>
       </w:r>
       <w:r>
         <w:rPr>
@@ -666,7 +778,39 @@
         <w:jc w:val="both"/>
       </w:pPr>
       <w:r>
-        <w:t>Os recursos humanos e os clientes são ambos considerados pessoas na estrutura da empresa, dos quais é necessário guardar o nome, a idade, a morada e o número de BI. Uma vez divididos; o local da sucursal em que trabalham, os anos de trabalho na empresa e o estado do contrato (temporário, funcionário do quadro etc.) bem como a especialidade que combinada com o número de horas de trabalho diárias ira definir a sua remuneração são os dados a guardar dos primeiros (recursos humanos/trabalhadores). Quanto aos clientes apenas a profissão e o tipo de contrato são adicionados aos dados; a idade combinada com a profissão irá ditar a classe em que se enquadram (estudantes, idosos, sub-23 etc.) e consequentemente o desconto que lhes será atribuído.</w:t>
+        <w:t xml:space="preserve">Os recursos humanos e os clientes são ambos considerados pessoas na estrutura da empresa, dos quais é necessário guardar </w:t>
+      </w:r>
+      <w:r>
+        <w:t>o nome, a idade, a morada</w:t>
+      </w:r>
+      <w:r>
+        <w:t>. Uma vez divididos; o loca</w:t>
+      </w:r>
+      <w:r>
+        <w:t>l da sucursal em que trabalham, a especialidade, a remuneração e o tipo</w:t>
+      </w:r>
+      <w:r>
+        <w:t xml:space="preserve"> do contrato </w:t>
+      </w:r>
+      <w:r>
+        <w:t>relativo a essa mesma especialidade</w:t>
+      </w:r>
+      <w:r>
+        <w:t>(temporário</w:t>
+      </w:r>
+      <w:r>
+        <w:t>, full-time, ocasaional</w:t>
+      </w:r>
+      <w:r>
+        <w:t xml:space="preserve"> etc.) são os dados a guardar dos primeiros (recursos humanos/trabalhadores).</w:t>
+      </w:r>
+      <w:r>
+        <w:t xml:space="preserve"> Cada trabalhador pode ter várias especialidades registadas.</w:t>
+      </w:r>
+      <w:bookmarkStart w:id="0" w:name="_GoBack"/>
+      <w:bookmarkEnd w:id="0"/>
+      <w:r>
+        <w:t xml:space="preserve"> Quanto aos clientes apenas a profissão e o tipo de contrato são adicionados aos dados; a idade combinada com a profissão irá ditar a classe em que se enquadram (estudantes, idosos, sub-23 etc.) e consequentemente o desconto que lhes será atribuído.</w:t>
       </w:r>
     </w:p>
     <w:p>
@@ -681,24 +825,101 @@
         <w:t xml:space="preserve"> possui um elevado número de veí</w:t>
       </w:r>
       <w:r>
-        <w:t>culos, su</w:t>
-      </w:r>
-      <w:r>
-        <w:t>b</w:t>
-      </w:r>
-      <w:r>
-        <w:t>divididos em dois tipos, os de passageiros e os de mercadorias. Para estes dois tipos é necessário saber o número identificador do veículo, o mo</w:t>
-      </w:r>
-      <w:r>
-        <w:t>delo, o peso, o tipo de combustí</w:t>
-      </w:r>
-      <w:r>
-        <w:t>vel e a velocidade máxima. Para os comboios de passageiros é necessário ainda a determinação da lotação máxima e do tipo de serviço prestado pelo comboio</w:t>
+        <w:t>culos,</w:t>
+      </w:r>
+      <w:r>
+        <w:t xml:space="preserve"> dos quais são necessários guardar os dados que passo a enumerar:</w:t>
+      </w:r>
+    </w:p>
+    <w:p>
+      <w:pPr>
+        <w:pStyle w:val="ListParagraph"/>
+        <w:numPr>
+          <w:ilvl w:val="0"/>
+          <w:numId w:val="16"/>
+        </w:numPr>
+        <w:jc w:val="both"/>
+      </w:pPr>
+      <w:r>
+        <w:t>número identificador do veículo</w:t>
+      </w:r>
+      <w:r>
+        <w:t>,</w:t>
+      </w:r>
+    </w:p>
+    <w:p>
+      <w:pPr>
+        <w:pStyle w:val="ListParagraph"/>
+        <w:numPr>
+          <w:ilvl w:val="0"/>
+          <w:numId w:val="16"/>
+        </w:numPr>
+        <w:jc w:val="both"/>
+      </w:pPr>
+      <w:r>
+        <w:t>o modelo,</w:t>
+      </w:r>
+    </w:p>
+    <w:p>
+      <w:pPr>
+        <w:pStyle w:val="ListParagraph"/>
+        <w:numPr>
+          <w:ilvl w:val="0"/>
+          <w:numId w:val="16"/>
+        </w:numPr>
+        <w:jc w:val="both"/>
+      </w:pPr>
+      <w:r>
+        <w:t>o peso,</w:t>
+      </w:r>
+    </w:p>
+    <w:p>
+      <w:pPr>
+        <w:pStyle w:val="ListParagraph"/>
+        <w:numPr>
+          <w:ilvl w:val="0"/>
+          <w:numId w:val="16"/>
+        </w:numPr>
+        <w:jc w:val="both"/>
+      </w:pPr>
+      <w:r>
+        <w:t>o tipo de combustivel,</w:t>
+      </w:r>
+    </w:p>
+    <w:p>
+      <w:pPr>
+        <w:pStyle w:val="ListParagraph"/>
+        <w:numPr>
+          <w:ilvl w:val="0"/>
+          <w:numId w:val="16"/>
+        </w:numPr>
+        <w:jc w:val="both"/>
+      </w:pPr>
+      <w:r>
+        <w:t>a velocidade máxima,</w:t>
+      </w:r>
+    </w:p>
+    <w:p>
+      <w:pPr>
+        <w:ind w:firstLine="708"/>
+        <w:jc w:val="both"/>
+      </w:pPr>
+      <w:r>
+        <w:t>Uma vez subdivididos nas classes passageiros e mercadorias</w:t>
       </w:r>
       <w:r>
         <w:t xml:space="preserve"> </w:t>
       </w:r>
       <w:r>
+        <w:t>é necessário saber</w:t>
+      </w:r>
+      <w:r>
+        <w:t xml:space="preserve"> a lotação máxima e do tipo de serviço prestado pelo comboio</w:t>
+      </w:r>
+      <w:r>
+        <w:t xml:space="preserve"> </w:t>
+      </w:r>
+      <w:r>
         <w:t>(turístico, urbano</w:t>
       </w:r>
       <w:r>
@@ -711,7 +932,7 @@
         <w:t>.</w:t>
       </w:r>
       <w:r>
-        <w:t>).</w:t>
+        <w:t>) relativamente aos primeiros e a carga máxima relativamente aos segundos.</w:t>
       </w:r>
     </w:p>
     <w:p>
@@ -720,7 +941,49 @@
         <w:jc w:val="both"/>
       </w:pPr>
       <w:r>
-        <w:t>A estrutura da empresa segue a divisão das viaturas acima apresentadas de forma a tornar mais simples a mesma. Os comboios de passageiros estão ligados a uma só linha, a qual pode ter vários comboios. Da linha deve se ter em conta o local de início e fim da mesma, o tempo de viagem, o horário, a distância total e as várias estações, bem como o tipo e local das mesmas.</w:t>
+        <w:t>A estrutura da empresa segue a divisão das viaturas acima apresentadas de forma a tornar mais simples a m</w:t>
+      </w:r>
+      <w:r>
+        <w:t xml:space="preserve">esma. Todos os comboios estão ligados a variadas </w:t>
+      </w:r>
+      <w:r>
+        <w:t>linha</w:t>
+      </w:r>
+      <w:r>
+        <w:t xml:space="preserve">s, as quais </w:t>
+      </w:r>
+      <w:r>
+        <w:t>pode</w:t>
+      </w:r>
+      <w:r>
+        <w:t>m</w:t>
+      </w:r>
+      <w:r>
+        <w:t xml:space="preserve"> ter vários comboios. Da linha deve se ter em cont</w:t>
+      </w:r>
+      <w:r>
+        <w:t>a a ordem das estações por onde essa linha passa</w:t>
+      </w:r>
+      <w:r>
+        <w:t>, o tempo de viagem</w:t>
+      </w:r>
+      <w:r>
+        <w:t xml:space="preserve"> e a distância total. As </w:t>
+      </w:r>
+      <w:r>
+        <w:t>várias estaçõe</w:t>
+      </w:r>
+      <w:r>
+        <w:t xml:space="preserve">s possuem um nome e têm um </w:t>
+      </w:r>
+      <w:r>
+        <w:t xml:space="preserve"> tipo </w:t>
+      </w:r>
+      <w:r>
+        <w:t>que indica os recursos presentes na mesma</w:t>
+      </w:r>
+      <w:r>
+        <w:t>.</w:t>
       </w:r>
     </w:p>
     <w:p>
@@ -729,7 +992,22 @@
         <w:jc w:val="both"/>
       </w:pPr>
       <w:r>
-        <w:t>A área das mercadorias o conceito é bastante diferente, cada comboio é composto por um número diverso de carruagens, das quais deve ser preservada a capacidade e o tipo de produtos, cada uma delas pode ser alugada por uma empresa, por um ser custo. Das empresas é necessário saber o número do contrato, o nome e o tipo de mercadorias.</w:t>
+        <w:t>Na</w:t>
+      </w:r>
+      <w:r>
+        <w:t xml:space="preserve"> área das mercadorias o conceito é bastante diferente, cada comboio é composto por um número diverso de carruagens, das quais deve ser preservada a capacidade e o tipo de produtos, cada uma</w:t>
+      </w:r>
+      <w:r>
+        <w:t xml:space="preserve"> delas pode ser alugada por várias </w:t>
+      </w:r>
+      <w:r>
+        <w:t>empresa</w:t>
+      </w:r>
+      <w:r>
+        <w:t>s, por um certo</w:t>
+      </w:r>
+      <w:r>
+        <w:t xml:space="preserve"> custo. Das empresas é necessário saber o número do contrato, o nome e o tipo de mercadorias.</w:t>
       </w:r>
     </w:p>
     <w:p/>
@@ -773,7 +1051,6 @@
         <w:jc w:val="both"/>
       </w:pPr>
       <w:r>
-        <w:lastRenderedPageBreak/>
         <w:t>Assim sendo, os elementos da base de dados podem ser representados da seguinte forma:</w:t>
       </w:r>
     </w:p>
@@ -1179,8 +1456,6 @@
         </w:rPr>
         <w:t xml:space="preserve"> </w:t>
       </w:r>
-      <w:bookmarkStart w:id="0" w:name="_GoBack"/>
-      <w:bookmarkEnd w:id="0"/>
     </w:p>
     <w:sectPr>
       <w:pgSz w:w="16838" w:h="11906" w:orient="landscape"/>
@@ -2292,6 +2567,118 @@
     </w:lvl>
   </w:abstractNum>
   <w:abstractNum w:abstractNumId="7">
+    <w:nsid w:val="457C6AA7"/>
+    <w:multiLevelType w:val="hybridMultilevel"/>
+    <w:tmpl w:val="6B4004D2"/>
+    <w:lvl w:ilvl="0" w:tplc="63926EF6">
+      <w:numFmt w:val="bullet"/>
+      <w:lvlText w:val=""/>
+      <w:lvlJc w:val="left"/>
+      <w:pPr>
+        <w:ind w:left="1080" w:hanging="360"/>
+      </w:pPr>
+      <w:rPr>
+        <w:rFonts w:ascii="Wingdings" w:eastAsiaTheme="minorHAnsi" w:hAnsi="Wingdings" w:cstheme="minorBidi" w:hint="default"/>
+      </w:rPr>
+    </w:lvl>
+    <w:lvl w:ilvl="1" w:tplc="08090003" w:tentative="1">
+      <w:start w:val="1"/>
+      <w:numFmt w:val="bullet"/>
+      <w:lvlText w:val="o"/>
+      <w:lvlJc w:val="left"/>
+      <w:pPr>
+        <w:ind w:left="1800" w:hanging="360"/>
+      </w:pPr>
+      <w:rPr>
+        <w:rFonts w:ascii="Courier New" w:hAnsi="Courier New" w:cs="Courier New" w:hint="default"/>
+      </w:rPr>
+    </w:lvl>
+    <w:lvl w:ilvl="2" w:tplc="08090005" w:tentative="1">
+      <w:start w:val="1"/>
+      <w:numFmt w:val="bullet"/>
+      <w:lvlText w:val=""/>
+      <w:lvlJc w:val="left"/>
+      <w:pPr>
+        <w:ind w:left="2520" w:hanging="360"/>
+      </w:pPr>
+      <w:rPr>
+        <w:rFonts w:ascii="Wingdings" w:hAnsi="Wingdings" w:hint="default"/>
+      </w:rPr>
+    </w:lvl>
+    <w:lvl w:ilvl="3" w:tplc="08090001" w:tentative="1">
+      <w:start w:val="1"/>
+      <w:numFmt w:val="bullet"/>
+      <w:lvlText w:val=""/>
+      <w:lvlJc w:val="left"/>
+      <w:pPr>
+        <w:ind w:left="3240" w:hanging="360"/>
+      </w:pPr>
+      <w:rPr>
+        <w:rFonts w:ascii="Symbol" w:hAnsi="Symbol" w:hint="default"/>
+      </w:rPr>
+    </w:lvl>
+    <w:lvl w:ilvl="4" w:tplc="08090003" w:tentative="1">
+      <w:start w:val="1"/>
+      <w:numFmt w:val="bullet"/>
+      <w:lvlText w:val="o"/>
+      <w:lvlJc w:val="left"/>
+      <w:pPr>
+        <w:ind w:left="3960" w:hanging="360"/>
+      </w:pPr>
+      <w:rPr>
+        <w:rFonts w:ascii="Courier New" w:hAnsi="Courier New" w:cs="Courier New" w:hint="default"/>
+      </w:rPr>
+    </w:lvl>
+    <w:lvl w:ilvl="5" w:tplc="08090005" w:tentative="1">
+      <w:start w:val="1"/>
+      <w:numFmt w:val="bullet"/>
+      <w:lvlText w:val=""/>
+      <w:lvlJc w:val="left"/>
+      <w:pPr>
+        <w:ind w:left="4680" w:hanging="360"/>
+      </w:pPr>
+      <w:rPr>
+        <w:rFonts w:ascii="Wingdings" w:hAnsi="Wingdings" w:hint="default"/>
+      </w:rPr>
+    </w:lvl>
+    <w:lvl w:ilvl="6" w:tplc="08090001" w:tentative="1">
+      <w:start w:val="1"/>
+      <w:numFmt w:val="bullet"/>
+      <w:lvlText w:val=""/>
+      <w:lvlJc w:val="left"/>
+      <w:pPr>
+        <w:ind w:left="5400" w:hanging="360"/>
+      </w:pPr>
+      <w:rPr>
+        <w:rFonts w:ascii="Symbol" w:hAnsi="Symbol" w:hint="default"/>
+      </w:rPr>
+    </w:lvl>
+    <w:lvl w:ilvl="7" w:tplc="08090003" w:tentative="1">
+      <w:start w:val="1"/>
+      <w:numFmt w:val="bullet"/>
+      <w:lvlText w:val="o"/>
+      <w:lvlJc w:val="left"/>
+      <w:pPr>
+        <w:ind w:left="6120" w:hanging="360"/>
+      </w:pPr>
+      <w:rPr>
+        <w:rFonts w:ascii="Courier New" w:hAnsi="Courier New" w:cs="Courier New" w:hint="default"/>
+      </w:rPr>
+    </w:lvl>
+    <w:lvl w:ilvl="8" w:tplc="08090005" w:tentative="1">
+      <w:start w:val="1"/>
+      <w:numFmt w:val="bullet"/>
+      <w:lvlText w:val=""/>
+      <w:lvlJc w:val="left"/>
+      <w:pPr>
+        <w:ind w:left="6840" w:hanging="360"/>
+      </w:pPr>
+      <w:rPr>
+        <w:rFonts w:ascii="Wingdings" w:hAnsi="Wingdings" w:hint="default"/>
+      </w:rPr>
+    </w:lvl>
+  </w:abstractNum>
+  <w:abstractNum w:abstractNumId="8">
     <w:nsid w:val="4782156B"/>
     <w:multiLevelType w:val="hybridMultilevel"/>
     <w:tmpl w:val="07C08E5E"/>
@@ -2380,7 +2767,7 @@
       </w:pPr>
     </w:lvl>
   </w:abstractNum>
-  <w:abstractNum w:abstractNumId="8">
+  <w:abstractNum w:abstractNumId="9">
     <w:nsid w:val="487E5180"/>
     <w:multiLevelType w:val="hybridMultilevel"/>
     <w:tmpl w:val="C2C0FA62"/>
@@ -2493,7 +2880,7 @@
       </w:rPr>
     </w:lvl>
   </w:abstractNum>
-  <w:abstractNum w:abstractNumId="9">
+  <w:abstractNum w:abstractNumId="10">
     <w:nsid w:val="4D476ECE"/>
     <w:multiLevelType w:val="hybridMultilevel"/>
     <w:tmpl w:val="3780AD1A"/>
@@ -2606,7 +2993,7 @@
       </w:rPr>
     </w:lvl>
   </w:abstractNum>
-  <w:abstractNum w:abstractNumId="10">
+  <w:abstractNum w:abstractNumId="11">
     <w:nsid w:val="5E9A7352"/>
     <w:multiLevelType w:val="hybridMultilevel"/>
     <w:tmpl w:val="F2AEAB06"/>
@@ -2719,7 +3106,7 @@
       </w:rPr>
     </w:lvl>
   </w:abstractNum>
-  <w:abstractNum w:abstractNumId="11">
+  <w:abstractNum w:abstractNumId="12">
     <w:nsid w:val="673A6939"/>
     <w:multiLevelType w:val="hybridMultilevel"/>
     <w:tmpl w:val="567C2C32"/>
@@ -2832,7 +3219,7 @@
       </w:rPr>
     </w:lvl>
   </w:abstractNum>
-  <w:abstractNum w:abstractNumId="12">
+  <w:abstractNum w:abstractNumId="13">
     <w:nsid w:val="6A46436B"/>
     <w:multiLevelType w:val="hybridMultilevel"/>
     <w:tmpl w:val="5AF02E84"/>
@@ -2945,7 +3332,7 @@
       </w:rPr>
     </w:lvl>
   </w:abstractNum>
-  <w:abstractNum w:abstractNumId="13">
+  <w:abstractNum w:abstractNumId="14">
     <w:nsid w:val="6E2B3890"/>
     <w:multiLevelType w:val="hybridMultilevel"/>
     <w:tmpl w:val="E96C5206"/>
@@ -3034,7 +3421,7 @@
       </w:pPr>
     </w:lvl>
   </w:abstractNum>
-  <w:abstractNum w:abstractNumId="14">
+  <w:abstractNum w:abstractNumId="15">
     <w:nsid w:val="7E137448"/>
     <w:multiLevelType w:val="hybridMultilevel"/>
     <w:tmpl w:val="8FD2D524"/>
@@ -3151,25 +3538,25 @@
     <w:abstractNumId w:val="1"/>
   </w:num>
   <w:num w:numId="2">
-    <w:abstractNumId w:val="10"/>
+    <w:abstractNumId w:val="11"/>
   </w:num>
   <w:num w:numId="3">
     <w:abstractNumId w:val="4"/>
   </w:num>
   <w:num w:numId="4">
-    <w:abstractNumId w:val="8"/>
+    <w:abstractNumId w:val="9"/>
   </w:num>
   <w:num w:numId="5">
     <w:abstractNumId w:val="6"/>
   </w:num>
   <w:num w:numId="6">
-    <w:abstractNumId w:val="12"/>
+    <w:abstractNumId w:val="13"/>
   </w:num>
   <w:num w:numId="7">
-    <w:abstractNumId w:val="9"/>
+    <w:abstractNumId w:val="10"/>
   </w:num>
   <w:num w:numId="8">
-    <w:abstractNumId w:val="11"/>
+    <w:abstractNumId w:val="12"/>
   </w:num>
   <w:num w:numId="9">
     <w:abstractNumId w:val="5"/>
@@ -3181,16 +3568,19 @@
     <w:abstractNumId w:val="2"/>
   </w:num>
   <w:num w:numId="12">
-    <w:abstractNumId w:val="7"/>
+    <w:abstractNumId w:val="8"/>
   </w:num>
   <w:num w:numId="13">
-    <w:abstractNumId w:val="13"/>
+    <w:abstractNumId w:val="14"/>
   </w:num>
   <w:num w:numId="14">
-    <w:abstractNumId w:val="14"/>
+    <w:abstractNumId w:val="15"/>
   </w:num>
   <w:num w:numId="15">
     <w:abstractNumId w:val="3"/>
+  </w:num>
+  <w:num w:numId="16">
+    <w:abstractNumId w:val="7"/>
   </w:num>
 </w:numbering>
 </file>
@@ -4072,7 +4462,7 @@
     <w:sig w:usb0="E1002EFF" w:usb1="C000605B" w:usb2="00000029" w:usb3="00000000" w:csb0="000101FF" w:csb1="00000000"/>
   </w:font>
   <w:font w:name="Helvetica">
-    <w:panose1 w:val="020B0604020202020204"/>
+    <w:panose1 w:val="020B0504020202020204"/>
     <w:charset w:val="00"/>
     <w:family w:val="swiss"/>
     <w:notTrueType/>
@@ -4081,10 +4471,11 @@
   </w:font>
   <w:font w:name="Buxton Sketch">
     <w:altName w:val="Mistral"/>
+    <w:panose1 w:val="03080500000500000004"/>
     <w:charset w:val="00"/>
     <w:family w:val="script"/>
     <w:pitch w:val="variable"/>
-    <w:sig w:usb0="00000001" w:usb1="400020DB" w:usb2="00000000" w:usb3="00000000" w:csb0="0000009F" w:csb1="00000000"/>
+    <w:sig w:usb0="A00002AF" w:usb1="400020DB" w:usb2="00000000" w:usb3="00000000" w:csb0="0000009F" w:csb1="00000000"/>
   </w:font>
   <w:font w:name="Calibri Light">
     <w:panose1 w:val="020F0302020204030204"/>
@@ -4117,6 +4508,7 @@
     <w:rsid w:val="00295775"/>
     <w:rsid w:val="002B5ECF"/>
     <w:rsid w:val="005B556E"/>
+    <w:rsid w:val="006F1C28"/>
     <w:rsid w:val="00701976"/>
     <w:rsid w:val="008A28E7"/>
     <w:rsid w:val="009C245D"/>
@@ -5049,7 +5441,7 @@
 </file>
 
 <file path=customXml/itemProps2.xml><?xml version="1.0" encoding="utf-8"?>
-<ds:datastoreItem xmlns:ds="http://schemas.openxmlformats.org/officeDocument/2006/customXml" ds:itemID="{AD26F570-979E-463E-A0C7-CB4992F5219E}">
+<ds:datastoreItem xmlns:ds="http://schemas.openxmlformats.org/officeDocument/2006/customXml" ds:itemID="{1260AE04-2B03-4B5D-ABC1-5C96F19B2E4A}">
   <ds:schemaRefs>
     <ds:schemaRef ds:uri="http://schemas.openxmlformats.org/officeDocument/2006/bibliography"/>
   </ds:schemaRefs>

</xml_diff>

<commit_message>
relatorio com o novo UML
</commit_message>
<xml_diff>
--- a/Relatório Bases de Dados.docx
+++ b/Relatório Bases de Dados.docx
@@ -807,8 +807,6 @@
       <w:r>
         <w:t xml:space="preserve"> Cada trabalhador pode ter várias especialidades registadas.</w:t>
       </w:r>
-      <w:bookmarkStart w:id="0" w:name="_GoBack"/>
-      <w:bookmarkEnd w:id="0"/>
       <w:r>
         <w:t xml:space="preserve"> Quanto aos clientes apenas a profissão e o tipo de contrato são adicionados aos dados; a idade combinada com a profissão irá ditar a classe em que se enquadram (estudantes, idosos, sub-23 etc.) e consequentemente o desconto que lhes será atribuído.</w:t>
       </w:r>
@@ -841,10 +839,7 @@
         <w:jc w:val="both"/>
       </w:pPr>
       <w:r>
-        <w:t>número identificador do veículo</w:t>
-      </w:r>
-      <w:r>
-        <w:t>,</w:t>
+        <w:t>número identificador do veículo,</w:t>
       </w:r>
     </w:p>
     <w:p>
@@ -1358,18 +1353,6 @@
       <w:pPr>
         <w:ind w:right="-143"/>
         <w:jc w:val="both"/>
-        <w:sectPr>
-          <w:headerReference w:type="default" r:id="rId10"/>
-          <w:footerReference w:type="default" r:id="rId11"/>
-          <w:headerReference w:type="first" r:id="rId12"/>
-          <w:footerReference w:type="first" r:id="rId13"/>
-          <w:pgSz w:w="11906" w:h="16838"/>
-          <w:pgMar w:top="1418" w:right="1701" w:bottom="249" w:left="1701" w:header="567" w:footer="709" w:gutter="0"/>
-          <w:pgNumType w:start="0"/>
-          <w:cols w:space="708"/>
-          <w:titlePg/>
-          <w:docGrid w:linePitch="360"/>
-        </w:sectPr>
       </w:pPr>
     </w:p>
     <w:p>
@@ -1377,6 +1360,31 @@
         <w:ind w:right="-143"/>
         <w:jc w:val="both"/>
       </w:pPr>
+    </w:p>
+    <w:p>
+      <w:pPr>
+        <w:ind w:right="-143"/>
+        <w:jc w:val="both"/>
+      </w:pPr>
+    </w:p>
+    <w:p>
+      <w:pPr>
+        <w:ind w:right="-143"/>
+        <w:jc w:val="both"/>
+      </w:pPr>
+    </w:p>
+    <w:p>
+      <w:pPr>
+        <w:ind w:right="-143"/>
+        <w:jc w:val="both"/>
+      </w:pPr>
+    </w:p>
+    <w:p>
+      <w:pPr>
+        <w:ind w:right="-143"/>
+        <w:jc w:val="both"/>
+      </w:pPr>
+      <w:bookmarkStart w:id="0" w:name="_GoBack"/>
       <w:r>
         <w:rPr>
           <w:noProof/>
@@ -1384,18 +1392,18 @@
         </w:rPr>
         <w:lastRenderedPageBreak/>
         <w:drawing>
-          <wp:anchor distT="0" distB="0" distL="114300" distR="114300" simplePos="0" relativeHeight="251660800" behindDoc="0" locked="0" layoutInCell="1" allowOverlap="1" wp14:anchorId="22945F27" wp14:editId="31130D99">
+          <wp:anchor distT="0" distB="0" distL="114300" distR="114300" simplePos="0" relativeHeight="251659264" behindDoc="0" locked="0" layoutInCell="1" allowOverlap="1" wp14:anchorId="11E1D6D6" wp14:editId="1FFB8684">
             <wp:simplePos x="0" y="0"/>
-            <wp:positionH relativeFrom="margin">
-              <wp:posOffset>680720</wp:posOffset>
+            <wp:positionH relativeFrom="column">
+              <wp:posOffset>-825500</wp:posOffset>
             </wp:positionH>
-            <wp:positionV relativeFrom="margin">
-              <wp:posOffset>-863600</wp:posOffset>
+            <wp:positionV relativeFrom="paragraph">
+              <wp:posOffset>1381125</wp:posOffset>
             </wp:positionV>
-            <wp:extent cx="9020175" cy="5740400"/>
-            <wp:effectExtent l="0" t="0" r="9525" b="0"/>
+            <wp:extent cx="7039610" cy="6111240"/>
+            <wp:effectExtent l="0" t="0" r="8890" b="3810"/>
             <wp:wrapSquare wrapText="bothSides"/>
-            <wp:docPr id="2" name="Picture 2" descr="C:\Users\Pedro\Downloads\BDAD1-diag.jpg"/>
+            <wp:docPr id="3" name="Picture 3" descr="C:\Users\Pedro\Documents\GitHub\BDAD\UML.jpg"/>
             <wp:cNvGraphicFramePr>
               <a:graphicFrameLocks xmlns:a="http://schemas.openxmlformats.org/drawingml/2006/main" noChangeAspect="1"/>
             </wp:cNvGraphicFramePr>
@@ -1403,26 +1411,28 @@
               <a:graphicData uri="http://schemas.openxmlformats.org/drawingml/2006/picture">
                 <pic:pic xmlns:pic="http://schemas.openxmlformats.org/drawingml/2006/picture">
                   <pic:nvPicPr>
-                    <pic:cNvPr id="0" name="Picture 1" descr="C:\Users\Pedro\Downloads\BDAD1-diag.jpg"/>
+                    <pic:cNvPr id="0" name="Picture 1" descr="C:\Users\Pedro\Documents\GitHub\BDAD\UML.jpg"/>
                     <pic:cNvPicPr>
                       <a:picLocks noChangeAspect="1" noChangeArrowheads="1"/>
                     </pic:cNvPicPr>
                   </pic:nvPicPr>
-                  <pic:blipFill rotWithShape="1">
-                    <a:blip r:embed="rId14">
+                  <pic:blipFill>
+                    <a:blip r:embed="rId10">
                       <a:extLst>
                         <a:ext uri="{28A0092B-C50C-407E-A947-70E740481C1C}">
                           <a14:useLocalDpi xmlns:a14="http://schemas.microsoft.com/office/drawing/2010/main" val="0"/>
                         </a:ext>
                       </a:extLst>
                     </a:blip>
-                    <a:srcRect b="1538"/>
-                    <a:stretch/>
+                    <a:srcRect/>
+                    <a:stretch>
+                      <a:fillRect/>
+                    </a:stretch>
                   </pic:blipFill>
                   <pic:spPr bwMode="auto">
                     <a:xfrm>
                       <a:off x="0" y="0"/>
-                      <a:ext cx="9020175" cy="5740400"/>
+                      <a:ext cx="7039610" cy="6111240"/>
                     </a:xfrm>
                     <a:prstGeom prst="rect">
                       <a:avLst/>
@@ -1431,35 +1441,28 @@
                     <a:ln>
                       <a:noFill/>
                     </a:ln>
-                    <a:extLst>
-                      <a:ext uri="{53640926-AAD7-44D8-BBD7-CCE9431645EC}">
-                        <a14:shadowObscured xmlns:a14="http://schemas.microsoft.com/office/drawing/2010/main"/>
-                      </a:ext>
-                    </a:extLst>
                   </pic:spPr>
                 </pic:pic>
               </a:graphicData>
             </a:graphic>
-            <wp14:sizeRelH relativeFrom="margin">
+            <wp14:sizeRelH relativeFrom="page">
               <wp14:pctWidth>0</wp14:pctWidth>
             </wp14:sizeRelH>
-            <wp14:sizeRelV relativeFrom="margin">
+            <wp14:sizeRelV relativeFrom="page">
               <wp14:pctHeight>0</wp14:pctHeight>
             </wp14:sizeRelV>
           </wp:anchor>
         </w:drawing>
       </w:r>
-      <w:r>
-        <w:rPr>
-          <w:noProof/>
-          <w:lang w:val="en-GB" w:eastAsia="en-GB"/>
-        </w:rPr>
-        <w:t xml:space="preserve"> </w:t>
-      </w:r>
+      <w:bookmarkEnd w:id="0"/>
     </w:p>
     <w:sectPr>
-      <w:pgSz w:w="16838" w:h="11906" w:orient="landscape"/>
-      <w:pgMar w:top="1701" w:right="1418" w:bottom="1701" w:left="249" w:header="567" w:footer="709" w:gutter="0"/>
+      <w:headerReference w:type="default" r:id="rId11"/>
+      <w:footerReference w:type="default" r:id="rId12"/>
+      <w:headerReference w:type="first" r:id="rId13"/>
+      <w:footerReference w:type="first" r:id="rId14"/>
+      <w:pgSz w:w="11906" w:h="16838"/>
+      <w:pgMar w:top="1418" w:right="1701" w:bottom="249" w:left="1701" w:header="567" w:footer="709" w:gutter="0"/>
       <w:pgNumType w:start="0"/>
       <w:cols w:space="708"/>
       <w:titlePg/>
@@ -1537,7 +1540,7 @@
             <w:bCs/>
             <w:noProof/>
           </w:rPr>
-          <w:t>3</w:t>
+          <w:t>4</w:t>
         </w:r>
         <w:r>
           <w:rPr>
@@ -1620,7 +1623,7 @@
         <w:lang w:val="en-GB" w:eastAsia="en-GB"/>
       </w:rPr>
       <w:drawing>
-        <wp:anchor distT="0" distB="0" distL="114300" distR="114300" simplePos="0" relativeHeight="251656192" behindDoc="0" locked="0" layoutInCell="1" allowOverlap="1" wp14:anchorId="0396A068" wp14:editId="449471A6">
+        <wp:anchor distT="0" distB="0" distL="114300" distR="114300" simplePos="0" relativeHeight="251657216" behindDoc="0" locked="0" layoutInCell="1" allowOverlap="1" wp14:anchorId="0940E0CC" wp14:editId="18FCABE2">
           <wp:simplePos x="0" y="0"/>
           <wp:positionH relativeFrom="column">
             <wp:posOffset>4937760</wp:posOffset>
@@ -1709,7 +1712,7 @@
         <w:lang w:val="en-GB" w:eastAsia="en-GB"/>
       </w:rPr>
       <w:drawing>
-        <wp:anchor distT="0" distB="0" distL="114300" distR="114300" simplePos="0" relativeHeight="251661312" behindDoc="0" locked="0" layoutInCell="1" allowOverlap="1" wp14:anchorId="0DD8CC2B" wp14:editId="511D3F73">
+        <wp:anchor distT="0" distB="0" distL="114300" distR="114300" simplePos="0" relativeHeight="251660288" behindDoc="0" locked="0" layoutInCell="1" allowOverlap="1" wp14:anchorId="305AB24D" wp14:editId="22770C77">
           <wp:simplePos x="0" y="0"/>
           <wp:positionH relativeFrom="column">
             <wp:posOffset>1109980</wp:posOffset>
@@ -4462,7 +4465,7 @@
     <w:sig w:usb0="E1002EFF" w:usb1="C000605B" w:usb2="00000029" w:usb3="00000000" w:csb0="000101FF" w:csb1="00000000"/>
   </w:font>
   <w:font w:name="Helvetica">
-    <w:panose1 w:val="020B0504020202020204"/>
+    <w:panose1 w:val="020B0604020202020204"/>
     <w:charset w:val="00"/>
     <w:family w:val="swiss"/>
     <w:notTrueType/>
@@ -4516,6 +4519,7 @@
     <w:rsid w:val="00AE0A7C"/>
     <w:rsid w:val="00DB6F40"/>
     <w:rsid w:val="00DF28FB"/>
+    <w:rsid w:val="00E70A49"/>
   </w:rsids>
   <m:mathPr>
     <m:mathFont m:val="Cambria Math"/>
@@ -5441,7 +5445,7 @@
 </file>
 
 <file path=customXml/itemProps2.xml><?xml version="1.0" encoding="utf-8"?>
-<ds:datastoreItem xmlns:ds="http://schemas.openxmlformats.org/officeDocument/2006/customXml" ds:itemID="{1260AE04-2B03-4B5D-ABC1-5C96F19B2E4A}">
+<ds:datastoreItem xmlns:ds="http://schemas.openxmlformats.org/officeDocument/2006/customXml" ds:itemID="{C71C4F67-57C9-4E59-9E40-5E97D7A31416}">
   <ds:schemaRefs>
     <ds:schemaRef ds:uri="http://schemas.openxmlformats.org/officeDocument/2006/bibliography"/>
   </ds:schemaRefs>

</xml_diff>